<commit_message>
Updated notes and examples
</commit_message>
<xml_diff>
--- a/Notes/Week 1 Notes.docx
+++ b/Notes/Week 1 Notes.docx
@@ -139,6 +139,30 @@
     </w:p>
     <w:p>
       <w:pPr>
+        <w:pStyle w:val="ListParagraph"/>
+        <w:numPr>
+          <w:ilvl w:val="0"/>
+          <w:numId w:val="2"/>
+        </w:numPr>
+      </w:pPr>
+      <w:r>
+        <w:t>My e-mail:</w:t>
+      </w:r>
+    </w:p>
+    <w:p>
+      <w:pPr>
+        <w:pStyle w:val="ListParagraph"/>
+        <w:numPr>
+          <w:ilvl w:val="1"/>
+          <w:numId w:val="2"/>
+        </w:numPr>
+      </w:pPr>
+      <w:r>
+        <w:t>JeremyH416@gmail.com</w:t>
+      </w:r>
+    </w:p>
+    <w:p>
+      <w:pPr>
         <w:rPr>
           <w:b/>
         </w:rPr>
@@ -479,7 +503,19 @@
         </w:numPr>
       </w:pPr>
       <w:r>
-        <w:t>This is just really bad form and should be avoided!  Spending some time rethinking your design strategy for such queries will have big performance payoffs – even if you have to create several nested queries, the performance will be better.</w:t>
+        <w:t xml:space="preserve">Spending some time rethinking your design strategy for such queries </w:t>
+      </w:r>
+      <w:r>
+        <w:t>can</w:t>
+      </w:r>
+      <w:r>
+        <w:t xml:space="preserve"> have big performance payoffs – even if you have to create several nested queries, the performance will </w:t>
+      </w:r>
+      <w:r>
+        <w:t xml:space="preserve">usually </w:t>
+      </w:r>
+      <w:r>
+        <w:t>be better.</w:t>
       </w:r>
     </w:p>
     <w:p>
@@ -705,7 +741,13 @@
         <w:t xml:space="preserve">Cursors are notoriously slow (relatively speaking).  </w:t>
       </w:r>
       <w:r>
-        <w:t>It’s not even so much that the cursor itself (and the FETCH) statements are slow, it’s more because of what people are typically DOING with the items returned that creates all the overhead – e.g. calling an INSERT or UPDATE statement with each iteration…</w:t>
+        <w:t xml:space="preserve">It’s not even so much that the cursor itself (and the FETCH) </w:t>
+      </w:r>
+      <w:r>
+        <w:t>is</w:t>
+      </w:r>
+      <w:r>
+        <w:t xml:space="preserve"> slow, it’s more because of what people are typically DOING with the items returned that creates all the overhead – e.g. calling an INSERT or UPDATE statement with each iteration…</w:t>
       </w:r>
     </w:p>
     <w:p>
@@ -949,6 +991,7 @@
           <w:szCs w:val="22"/>
           <w:bdr w:val="none" w:sz="0" w:space="0" w:color="auto"/>
           <w:shd w:val="clear" w:color="auto" w:fill="auto"/>
+          <w:specVanish w:val="0"/>
         </w:rPr>
         <w:t>Unless it is a necessary EXISTS sub-query, try to include the sub-query as a JOIN instead.</w:t>
       </w:r>
@@ -977,6 +1020,7 @@
           <w:szCs w:val="22"/>
           <w:bdr w:val="none" w:sz="0" w:space="0" w:color="auto"/>
           <w:shd w:val="clear" w:color="auto" w:fill="auto"/>
+          <w:specVanish w:val="0"/>
         </w:rPr>
         <w:t xml:space="preserve">If you have multiple sub-queries, try to combine them into a single </w:t>
       </w:r>
@@ -989,6 +1033,7 @@
           <w:szCs w:val="22"/>
           <w:bdr w:val="none" w:sz="0" w:space="0" w:color="auto"/>
           <w:shd w:val="clear" w:color="auto" w:fill="auto"/>
+          <w:specVanish w:val="0"/>
         </w:rPr>
         <w:t>JOINed</w:t>
       </w:r>
@@ -1001,6 +1046,7 @@
           <w:szCs w:val="22"/>
           <w:bdr w:val="none" w:sz="0" w:space="0" w:color="auto"/>
           <w:shd w:val="clear" w:color="auto" w:fill="auto"/>
+          <w:specVanish w:val="0"/>
         </w:rPr>
         <w:t xml:space="preserve"> sub-query if possible.</w:t>
       </w:r>
@@ -1062,10 +1108,7 @@
         <w:t>Remove the need for OUTER JOINs by creating a “dummy” record in the joined table and use its key as the default for the joining table</w:t>
       </w:r>
       <w:r>
-        <w:t xml:space="preserve">.  </w:t>
-      </w:r>
-      <w:r>
-        <w:t>(not always possible, but a good hack when you can implement it)</w:t>
+        <w:t>.  (not always possible, but a good hack when you can implement it)</w:t>
       </w:r>
     </w:p>
     <w:p>
@@ -1213,7 +1256,13 @@
         </w:numPr>
       </w:pPr>
       <w:r>
-        <w:t>Especially if you analyze the execution plan and the query optimizer does not seem to be using the index you think it should… And it DOES happen – particularly I more complex queries.</w:t>
+        <w:t>Especially if you analyze the execution plan and the query optimizer does not seem to be using the index you think it should… And</w:t>
+      </w:r>
+      <w:r>
+        <w:t xml:space="preserve"> it DOES happen – particularly in</w:t>
+      </w:r>
+      <w:r>
+        <w:t xml:space="preserve"> more complex queries.</w:t>
       </w:r>
     </w:p>
     <w:p>
@@ -1318,6 +1367,663 @@
       <w:proofErr w:type="spellEnd"/>
       <w:r>
         <w:t>) modified with every data insert/update.</w:t>
+      </w:r>
+    </w:p>
+    <w:p>
+      <w:pPr>
+        <w:rPr>
+          <w:b/>
+        </w:rPr>
+      </w:pPr>
+      <w:r>
+        <w:rPr>
+          <w:b/>
+        </w:rPr>
+        <w:br w:type="page"/>
+      </w:r>
+    </w:p>
+    <w:p>
+      <w:pPr>
+        <w:rPr>
+          <w:b/>
+        </w:rPr>
+      </w:pPr>
+      <w:r>
+        <w:rPr>
+          <w:b/>
+        </w:rPr>
+        <w:lastRenderedPageBreak/>
+        <w:t>Proper JOINs:</w:t>
+      </w:r>
+    </w:p>
+    <w:p>
+      <w:pPr>
+        <w:pStyle w:val="ListParagraph"/>
+        <w:numPr>
+          <w:ilvl w:val="0"/>
+          <w:numId w:val="2"/>
+        </w:numPr>
+        <w:rPr>
+          <w:sz w:val="20"/>
+          <w:szCs w:val="20"/>
+        </w:rPr>
+      </w:pPr>
+      <w:r>
+        <w:rPr>
+          <w:sz w:val="20"/>
+          <w:szCs w:val="20"/>
+        </w:rPr>
+        <w:t>Be careful with your LEFT JOINs and filter criteria in your WHERE clause.  Filtering on the right-side table in the WHERE clause might yield unintended results.</w:t>
+      </w:r>
+    </w:p>
+    <w:p>
+      <w:pPr>
+        <w:pStyle w:val="ListParagraph"/>
+        <w:numPr>
+          <w:ilvl w:val="0"/>
+          <w:numId w:val="2"/>
+        </w:numPr>
+        <w:rPr>
+          <w:sz w:val="20"/>
+          <w:szCs w:val="20"/>
+        </w:rPr>
+      </w:pPr>
+      <w:r>
+        <w:rPr>
+          <w:sz w:val="20"/>
+          <w:szCs w:val="20"/>
+        </w:rPr>
+        <w:t>If you don’t need to do a LEFT (or other OUTER) join, then DON’T!</w:t>
+      </w:r>
+    </w:p>
+    <w:p>
+      <w:pPr>
+        <w:pStyle w:val="ListParagraph"/>
+        <w:numPr>
+          <w:ilvl w:val="0"/>
+          <w:numId w:val="2"/>
+        </w:numPr>
+        <w:rPr>
+          <w:sz w:val="20"/>
+          <w:szCs w:val="20"/>
+        </w:rPr>
+      </w:pPr>
+      <w:r>
+        <w:rPr>
+          <w:sz w:val="20"/>
+          <w:szCs w:val="20"/>
+        </w:rPr>
+        <w:t>Also, when perform</w:t>
+      </w:r>
+      <w:r>
+        <w:rPr>
+          <w:sz w:val="20"/>
+          <w:szCs w:val="20"/>
+        </w:rPr>
+        <w:t>ing</w:t>
+      </w:r>
+      <w:r>
+        <w:rPr>
+          <w:sz w:val="20"/>
+          <w:szCs w:val="20"/>
+        </w:rPr>
+        <w:t xml:space="preserve"> a LEFT join, make sure your left table is filtered prior to the JOIN taking place… The query optimizer is USUALLY pretty good at making this happen, but sometimes it needs a little help.</w:t>
+      </w:r>
+    </w:p>
+    <w:p>
+      <w:pPr>
+        <w:pStyle w:val="ListParagraph"/>
+        <w:numPr>
+          <w:ilvl w:val="0"/>
+          <w:numId w:val="2"/>
+        </w:numPr>
+        <w:rPr>
+          <w:sz w:val="20"/>
+          <w:szCs w:val="20"/>
+        </w:rPr>
+      </w:pPr>
+      <w:r>
+        <w:rPr>
+          <w:sz w:val="20"/>
+          <w:szCs w:val="20"/>
+        </w:rPr>
+        <w:t>Remember: a RIGHT join is just a LEFT join with dyslexia.  A RIGHT join rarely ever makes the query easier to understand.</w:t>
+      </w:r>
+    </w:p>
+    <w:p>
+      <w:pPr>
+        <w:pStyle w:val="ListParagraph"/>
+        <w:numPr>
+          <w:ilvl w:val="0"/>
+          <w:numId w:val="2"/>
+        </w:numPr>
+        <w:rPr>
+          <w:sz w:val="20"/>
+          <w:szCs w:val="20"/>
+        </w:rPr>
+      </w:pPr>
+      <w:r>
+        <w:rPr>
+          <w:sz w:val="20"/>
+          <w:szCs w:val="20"/>
+        </w:rPr>
+        <w:t>Performing a LEFT join and a check for NULL to find records that do NOT have a match in another table may not be as efficient as using NOT IN.</w:t>
+      </w:r>
+    </w:p>
+    <w:p>
+      <w:pPr>
+        <w:pStyle w:val="ListParagraph"/>
+        <w:numPr>
+          <w:ilvl w:val="0"/>
+          <w:numId w:val="2"/>
+        </w:numPr>
+        <w:rPr>
+          <w:sz w:val="20"/>
+          <w:szCs w:val="20"/>
+        </w:rPr>
+      </w:pPr>
+      <w:r>
+        <w:rPr>
+          <w:sz w:val="20"/>
+          <w:szCs w:val="20"/>
+        </w:rPr>
+        <w:t xml:space="preserve">Putting basic filter expressions up in the ON clause of the related table join instead of the WHERE clause can make a significant performance difference in some </w:t>
+      </w:r>
+      <w:r>
+        <w:rPr>
+          <w:sz w:val="20"/>
+          <w:szCs w:val="20"/>
+        </w:rPr>
+        <w:t xml:space="preserve">rare </w:t>
+      </w:r>
+      <w:r>
+        <w:rPr>
+          <w:sz w:val="20"/>
+          <w:szCs w:val="20"/>
+        </w:rPr>
+        <w:t>cases.  Usually, the optimizer will apply such filters to the table before the join, but sometimes the optimizer gets confused.</w:t>
+      </w:r>
+    </w:p>
+    <w:p>
+      <w:pPr>
+        <w:pStyle w:val="ListParagraph"/>
+        <w:numPr>
+          <w:ilvl w:val="0"/>
+          <w:numId w:val="2"/>
+        </w:numPr>
+        <w:rPr>
+          <w:sz w:val="20"/>
+          <w:szCs w:val="20"/>
+        </w:rPr>
+      </w:pPr>
+      <w:r>
+        <w:rPr>
+          <w:sz w:val="20"/>
+          <w:szCs w:val="20"/>
+        </w:rPr>
+        <w:t>SELF joins are often useful – particularly on self-referencing tables where records can have a parent-child relationship (like the common employee-supervisor paradigm), as well as for getting particular combinations of records from within the same table.</w:t>
+      </w:r>
+    </w:p>
+    <w:p>
+      <w:pPr>
+        <w:pStyle w:val="ListParagraph"/>
+        <w:numPr>
+          <w:ilvl w:val="0"/>
+          <w:numId w:val="2"/>
+        </w:numPr>
+        <w:rPr>
+          <w:sz w:val="20"/>
+          <w:szCs w:val="20"/>
+        </w:rPr>
+      </w:pPr>
+      <w:r>
+        <w:rPr>
+          <w:sz w:val="20"/>
+          <w:szCs w:val="20"/>
+        </w:rPr>
+        <w:t>FULL OUTER joins can be useful, but use them wisely.</w:t>
+      </w:r>
+    </w:p>
+    <w:p>
+      <w:pPr>
+        <w:pStyle w:val="ListParagraph"/>
+        <w:numPr>
+          <w:ilvl w:val="1"/>
+          <w:numId w:val="2"/>
+        </w:numPr>
+        <w:rPr>
+          <w:sz w:val="20"/>
+          <w:szCs w:val="20"/>
+        </w:rPr>
+      </w:pPr>
+      <w:r>
+        <w:rPr>
+          <w:sz w:val="20"/>
+          <w:szCs w:val="20"/>
+        </w:rPr>
+        <w:t>When the rows from the two tables match, you get one combined record.  For all other records you get just the data from either the left or the right table.</w:t>
+      </w:r>
+    </w:p>
+    <w:p>
+      <w:pPr>
+        <w:pStyle w:val="ListParagraph"/>
+        <w:numPr>
+          <w:ilvl w:val="1"/>
+          <w:numId w:val="2"/>
+        </w:numPr>
+        <w:rPr>
+          <w:sz w:val="20"/>
+          <w:szCs w:val="20"/>
+        </w:rPr>
+      </w:pPr>
+      <w:r>
+        <w:rPr>
+          <w:sz w:val="20"/>
+          <w:szCs w:val="20"/>
+        </w:rPr>
+        <w:t>Can be useful for identifying orphaned or unused data/records</w:t>
+      </w:r>
+    </w:p>
+    <w:p>
+      <w:pPr>
+        <w:pStyle w:val="ListParagraph"/>
+        <w:numPr>
+          <w:ilvl w:val="2"/>
+          <w:numId w:val="2"/>
+        </w:numPr>
+        <w:rPr>
+          <w:sz w:val="20"/>
+          <w:szCs w:val="20"/>
+        </w:rPr>
+      </w:pPr>
+      <w:r>
+        <w:rPr>
+          <w:sz w:val="20"/>
+          <w:szCs w:val="20"/>
+        </w:rPr>
+        <w:t>Typically, you add a filter in the WHERE clause to identify the records that have missing data from one or the other sides.</w:t>
+      </w:r>
+    </w:p>
+    <w:p>
+      <w:pPr>
+        <w:pStyle w:val="ListParagraph"/>
+        <w:numPr>
+          <w:ilvl w:val="1"/>
+          <w:numId w:val="2"/>
+        </w:numPr>
+        <w:rPr>
+          <w:sz w:val="20"/>
+          <w:szCs w:val="20"/>
+        </w:rPr>
+      </w:pPr>
+      <w:r>
+        <w:rPr>
+          <w:sz w:val="20"/>
+          <w:szCs w:val="20"/>
+        </w:rPr>
+        <w:t>Can be useful in parent/multiple-children situations</w:t>
+      </w:r>
+    </w:p>
+    <w:p>
+      <w:pPr>
+        <w:pStyle w:val="ListParagraph"/>
+        <w:numPr>
+          <w:ilvl w:val="0"/>
+          <w:numId w:val="2"/>
+        </w:numPr>
+        <w:rPr>
+          <w:sz w:val="20"/>
+          <w:szCs w:val="20"/>
+        </w:rPr>
+      </w:pPr>
+      <w:r>
+        <w:rPr>
+          <w:sz w:val="20"/>
+          <w:szCs w:val="20"/>
+        </w:rPr>
+        <w:t xml:space="preserve">Legitimate cases for </w:t>
+      </w:r>
+      <w:r>
+        <w:rPr>
+          <w:sz w:val="20"/>
+          <w:szCs w:val="20"/>
+        </w:rPr>
+        <w:t>CROSS joins are</w:t>
+      </w:r>
+      <w:r>
+        <w:rPr>
+          <w:sz w:val="20"/>
+          <w:szCs w:val="20"/>
+        </w:rPr>
+        <w:t xml:space="preserve"> somewhat</w:t>
+      </w:r>
+      <w:r>
+        <w:rPr>
+          <w:sz w:val="20"/>
+          <w:szCs w:val="20"/>
+        </w:rPr>
+        <w:t xml:space="preserve"> </w:t>
+      </w:r>
+      <w:r>
+        <w:rPr>
+          <w:sz w:val="20"/>
+          <w:szCs w:val="20"/>
+        </w:rPr>
+        <w:t xml:space="preserve">rare.  CROSS joins are </w:t>
+      </w:r>
+      <w:r>
+        <w:rPr>
+          <w:sz w:val="20"/>
+          <w:szCs w:val="20"/>
+        </w:rPr>
+        <w:t>dangerous</w:t>
+      </w:r>
+      <w:r>
+        <w:rPr>
+          <w:sz w:val="20"/>
+          <w:szCs w:val="20"/>
+        </w:rPr>
+        <w:t xml:space="preserve"> (from a performance perspective)</w:t>
+      </w:r>
+      <w:r>
+        <w:rPr>
+          <w:sz w:val="20"/>
+          <w:szCs w:val="20"/>
+        </w:rPr>
+        <w:t>… but also occasionally extremely useful</w:t>
+      </w:r>
+    </w:p>
+    <w:p>
+      <w:pPr>
+        <w:pStyle w:val="ListParagraph"/>
+        <w:numPr>
+          <w:ilvl w:val="1"/>
+          <w:numId w:val="2"/>
+        </w:numPr>
+        <w:rPr>
+          <w:sz w:val="20"/>
+          <w:szCs w:val="20"/>
+        </w:rPr>
+      </w:pPr>
+      <w:r>
+        <w:rPr>
+          <w:sz w:val="20"/>
+          <w:szCs w:val="20"/>
+        </w:rPr>
+        <w:t>A CROSS join gives you every combination of record between two tables</w:t>
+      </w:r>
+    </w:p>
+    <w:p>
+      <w:pPr>
+        <w:pStyle w:val="ListParagraph"/>
+        <w:numPr>
+          <w:ilvl w:val="2"/>
+          <w:numId w:val="2"/>
+        </w:numPr>
+        <w:rPr>
+          <w:sz w:val="20"/>
+          <w:szCs w:val="20"/>
+        </w:rPr>
+      </w:pPr>
+      <w:r>
+        <w:rPr>
+          <w:sz w:val="20"/>
+          <w:szCs w:val="20"/>
+        </w:rPr>
+        <w:t>The records can multiply into a very large dataset very quickly, so be careful before you tie up your server with one of these bad boys…</w:t>
+      </w:r>
+    </w:p>
+    <w:p>
+      <w:pPr>
+        <w:pStyle w:val="ListParagraph"/>
+        <w:numPr>
+          <w:ilvl w:val="1"/>
+          <w:numId w:val="2"/>
+        </w:numPr>
+        <w:rPr>
+          <w:sz w:val="20"/>
+          <w:szCs w:val="20"/>
+        </w:rPr>
+      </w:pPr>
+      <w:r>
+        <w:rPr>
+          <w:sz w:val="20"/>
+          <w:szCs w:val="20"/>
+        </w:rPr>
+        <w:t xml:space="preserve">You can explicitly specify a CROSS join (which I recommend), use a shortened syntax, </w:t>
+      </w:r>
+      <w:r>
+        <w:rPr>
+          <w:sz w:val="20"/>
+          <w:szCs w:val="20"/>
+        </w:rPr>
+        <w:t xml:space="preserve">or </w:t>
+      </w:r>
+      <w:r>
+        <w:rPr>
+          <w:sz w:val="20"/>
+          <w:szCs w:val="20"/>
+        </w:rPr>
+        <w:t>set join condition that is always true</w:t>
+      </w:r>
+      <w:r>
+        <w:rPr>
+          <w:sz w:val="20"/>
+          <w:szCs w:val="20"/>
+        </w:rPr>
+        <w:t>.</w:t>
+      </w:r>
+    </w:p>
+    <w:p>
+      <w:pPr>
+        <w:pStyle w:val="ListParagraph"/>
+        <w:numPr>
+          <w:ilvl w:val="1"/>
+          <w:numId w:val="2"/>
+        </w:numPr>
+        <w:rPr>
+          <w:sz w:val="20"/>
+          <w:szCs w:val="20"/>
+        </w:rPr>
+      </w:pPr>
+      <w:r>
+        <w:rPr>
+          <w:sz w:val="20"/>
+          <w:szCs w:val="20"/>
+        </w:rPr>
+        <w:t>I’ve seen developers mistakenly create a CROSS JOIN and filter out unneeded records using DISTINCT… Two big performance mistakes.</w:t>
+      </w:r>
+    </w:p>
+    <w:p>
+      <w:pPr>
+        <w:pStyle w:val="ListParagraph"/>
+        <w:numPr>
+          <w:ilvl w:val="1"/>
+          <w:numId w:val="2"/>
+        </w:numPr>
+        <w:rPr>
+          <w:sz w:val="20"/>
+          <w:szCs w:val="20"/>
+        </w:rPr>
+      </w:pPr>
+      <w:r>
+        <w:rPr>
+          <w:sz w:val="20"/>
+          <w:szCs w:val="20"/>
+        </w:rPr>
+        <w:t>The CROSS join requires no ON clause</w:t>
+      </w:r>
+    </w:p>
+    <w:p>
+      <w:pPr>
+        <w:pStyle w:val="ListParagraph"/>
+        <w:numPr>
+          <w:ilvl w:val="1"/>
+          <w:numId w:val="2"/>
+        </w:numPr>
+        <w:rPr>
+          <w:sz w:val="20"/>
+          <w:szCs w:val="20"/>
+        </w:rPr>
+      </w:pPr>
+      <w:r>
+        <w:rPr>
+          <w:sz w:val="20"/>
+          <w:szCs w:val="20"/>
+        </w:rPr>
+        <w:t xml:space="preserve">You can </w:t>
+      </w:r>
+      <w:r>
+        <w:rPr>
+          <w:sz w:val="20"/>
+          <w:szCs w:val="20"/>
+        </w:rPr>
+        <w:t>turn</w:t>
+      </w:r>
+      <w:r>
+        <w:rPr>
+          <w:sz w:val="20"/>
+          <w:szCs w:val="20"/>
+        </w:rPr>
+        <w:t xml:space="preserve"> a CROSS join </w:t>
+      </w:r>
+      <w:r>
+        <w:rPr>
+          <w:sz w:val="20"/>
+          <w:szCs w:val="20"/>
+        </w:rPr>
+        <w:t>into an</w:t>
+      </w:r>
+      <w:r>
+        <w:rPr>
+          <w:sz w:val="20"/>
+          <w:szCs w:val="20"/>
+        </w:rPr>
+        <w:t xml:space="preserve"> INNER JOIN by matching columns from the two tables in the WHERE clause</w:t>
+      </w:r>
+      <w:proofErr w:type="gramStart"/>
+      <w:r>
+        <w:rPr>
+          <w:sz w:val="20"/>
+          <w:szCs w:val="20"/>
+        </w:rPr>
+        <w:t>…  but</w:t>
+      </w:r>
+      <w:proofErr w:type="gramEnd"/>
+      <w:r>
+        <w:rPr>
+          <w:sz w:val="20"/>
+          <w:szCs w:val="20"/>
+        </w:rPr>
+        <w:t xml:space="preserve"> why would you?</w:t>
+      </w:r>
+    </w:p>
+    <w:p>
+      <w:pPr>
+        <w:pStyle w:val="ListParagraph"/>
+        <w:numPr>
+          <w:ilvl w:val="1"/>
+          <w:numId w:val="2"/>
+        </w:numPr>
+        <w:rPr>
+          <w:sz w:val="20"/>
+          <w:szCs w:val="20"/>
+        </w:rPr>
+      </w:pPr>
+      <w:r>
+        <w:rPr>
+          <w:sz w:val="20"/>
+          <w:szCs w:val="20"/>
+        </w:rPr>
+        <w:t>The CROSS join</w:t>
+      </w:r>
+      <w:r>
+        <w:rPr>
+          <w:sz w:val="20"/>
+          <w:szCs w:val="20"/>
+        </w:rPr>
+        <w:t xml:space="preserve"> is u</w:t>
+      </w:r>
+      <w:r>
+        <w:rPr>
+          <w:sz w:val="20"/>
+          <w:szCs w:val="20"/>
+        </w:rPr>
+        <w:t>seful when you want to get a count of how many times some combination of data occurred, but you also want to see the combinations with 0 counts.</w:t>
+      </w:r>
+    </w:p>
+    <w:p>
+      <w:pPr>
+        <w:pStyle w:val="ListParagraph"/>
+        <w:numPr>
+          <w:ilvl w:val="1"/>
+          <w:numId w:val="2"/>
+        </w:numPr>
+        <w:rPr>
+          <w:sz w:val="20"/>
+          <w:szCs w:val="20"/>
+        </w:rPr>
+      </w:pPr>
+      <w:r>
+        <w:rPr>
+          <w:sz w:val="20"/>
+          <w:szCs w:val="20"/>
+        </w:rPr>
+        <w:t>The CROSS join can be useful for generating numbers (a trick we will see later</w:t>
+      </w:r>
+      <w:r>
+        <w:rPr>
+          <w:sz w:val="20"/>
+          <w:szCs w:val="20"/>
+        </w:rPr>
+        <w:t>)</w:t>
+      </w:r>
+    </w:p>
+    <w:p>
+      <w:pPr>
+        <w:pStyle w:val="ListParagraph"/>
+        <w:numPr>
+          <w:ilvl w:val="1"/>
+          <w:numId w:val="2"/>
+        </w:numPr>
+        <w:rPr>
+          <w:sz w:val="20"/>
+          <w:szCs w:val="20"/>
+        </w:rPr>
+      </w:pPr>
+      <w:r>
+        <w:rPr>
+          <w:sz w:val="20"/>
+          <w:szCs w:val="20"/>
+        </w:rPr>
+        <w:t>It can also be used to analyze different possible outcomes</w:t>
+      </w:r>
+      <w:r>
+        <w:rPr>
+          <w:sz w:val="20"/>
+          <w:szCs w:val="20"/>
+        </w:rPr>
+        <w:t>, such as in “path analysis” and floating time window analysis.</w:t>
+      </w:r>
+    </w:p>
+    <w:p>
+      <w:pPr>
+        <w:pStyle w:val="ListParagraph"/>
+        <w:numPr>
+          <w:ilvl w:val="1"/>
+          <w:numId w:val="2"/>
+        </w:numPr>
+        <w:rPr>
+          <w:sz w:val="20"/>
+          <w:szCs w:val="20"/>
+        </w:rPr>
+      </w:pPr>
+      <w:r>
+        <w:rPr>
+          <w:sz w:val="20"/>
+          <w:szCs w:val="20"/>
+        </w:rPr>
+        <w:t>CROSS joins can be very useful for populating data when you need to cover every possible combination – say, like of Size and Color… or to create dummy data like First Name and Last Name</w:t>
       </w:r>
       <w:bookmarkStart w:id="0" w:name="_GoBack"/>
       <w:bookmarkEnd w:id="0"/>
@@ -2008,6 +2714,36 @@
       <w:u w:val="single"/>
     </w:rPr>
   </w:style>
+  <w:style w:type="paragraph" w:styleId="BalloonText">
+    <w:name w:val="Balloon Text"/>
+    <w:basedOn w:val="Normal"/>
+    <w:link w:val="BalloonTextChar"/>
+    <w:uiPriority w:val="99"/>
+    <w:semiHidden/>
+    <w:unhideWhenUsed/>
+    <w:rsid w:val="00DC5055"/>
+    <w:pPr>
+      <w:spacing w:after="0" w:line="240" w:lineRule="auto"/>
+    </w:pPr>
+    <w:rPr>
+      <w:rFonts w:ascii="Segoe UI" w:hAnsi="Segoe UI" w:cs="Segoe UI"/>
+      <w:sz w:val="18"/>
+      <w:szCs w:val="18"/>
+    </w:rPr>
+  </w:style>
+  <w:style w:type="character" w:customStyle="1" w:styleId="BalloonTextChar">
+    <w:name w:val="Balloon Text Char"/>
+    <w:basedOn w:val="DefaultParagraphFont"/>
+    <w:link w:val="BalloonText"/>
+    <w:uiPriority w:val="99"/>
+    <w:semiHidden/>
+    <w:rsid w:val="00DC5055"/>
+    <w:rPr>
+      <w:rFonts w:ascii="Segoe UI" w:hAnsi="Segoe UI" w:cs="Segoe UI"/>
+      <w:sz w:val="18"/>
+      <w:szCs w:val="18"/>
+    </w:rPr>
+  </w:style>
 </w:styles>
 </file>
 

</xml_diff>